<commit_message>
WordDocEmbeddings with Json and NL
Extracts richly formatted text and tables from Word documents, converts them into natural language with inline formatting annotations, and generates semantic embeddings using SentenceTransformer stored in ChromaDB. It supports flexible, generalizable table summarization and preserves detailed font and paragraph styles to enhance retrieval accuracy. Integrated with a LLaMA-based query interface, it enables context-aware, formatting-sensitive question answering by combining semantic search with prompt engineering that controls hallucination and respects formatting cues. This end-to-end system demonstrates expertise in document parsing, embedding optimization, prompt design, and scalable AI retrieval workflows, delivering precise and natural language answers grounded in structured source content.
</commit_message>
<xml_diff>
--- a/data/Sample_WordDocument.docx
+++ b/data/Sample_WordDocument.docx
@@ -10,6 +10,8 @@
         <w:rPr>
           <w:b/>
           <w:bCs/>
+          <w:i/>
+          <w:iCs/>
         </w:rPr>
         <w:t>Canadian Imperial Bank of Commerce</w:t>
       </w:r>
@@ -18,13 +20,7 @@
       </w:r>
       <w:proofErr w:type="spellStart"/>
       <w:r>
-        <w:t>imp</w:t>
-      </w:r>
-      <w:r>
-        <w:t>e</w:t>
-      </w:r>
-      <w:r>
-        <w:t>riale</w:t>
+        <w:t>imperiale</w:t>
       </w:r>
       <w:proofErr w:type="spellEnd"/>
       <w:r>
@@ -106,13 +102,14 @@
         <w:tblLook w:val="04A0" w:firstRow="1" w:lastRow="0" w:firstColumn="1" w:lastColumn="0" w:noHBand="0" w:noVBand="1"/>
       </w:tblPr>
       <w:tblGrid>
-        <w:gridCol w:w="4675"/>
-        <w:gridCol w:w="4675"/>
+        <w:gridCol w:w="3299"/>
+        <w:gridCol w:w="3239"/>
+        <w:gridCol w:w="2812"/>
       </w:tblGrid>
       <w:tr>
         <w:tc>
           <w:tcPr>
-            <w:tcW w:w="4675" w:type="dxa"/>
+            <w:tcW w:w="3299" w:type="dxa"/>
           </w:tcPr>
           <w:p>
             <w:pPr>
@@ -132,7 +129,7 @@
         </w:tc>
         <w:tc>
           <w:tcPr>
-            <w:tcW w:w="4675" w:type="dxa"/>
+            <w:tcW w:w="3239" w:type="dxa"/>
           </w:tcPr>
           <w:p>
             <w:r>
@@ -145,11 +142,29 @@
             </w:r>
           </w:p>
         </w:tc>
+        <w:tc>
+          <w:tcPr>
+            <w:tcW w:w="2812" w:type="dxa"/>
+          </w:tcPr>
+          <w:p>
+            <w:pPr>
+              <w:rPr>
+                <w:highlight w:val="yellow"/>
+              </w:rPr>
+            </w:pPr>
+            <w:r>
+              <w:rPr>
+                <w:highlight w:val="yellow"/>
+              </w:rPr>
+              <w:t>GIC</w:t>
+            </w:r>
+          </w:p>
+        </w:tc>
       </w:tr>
       <w:tr>
         <w:tc>
           <w:tcPr>
-            <w:tcW w:w="4675" w:type="dxa"/>
+            <w:tcW w:w="3299" w:type="dxa"/>
           </w:tcPr>
           <w:p>
             <w:pPr>
@@ -168,7 +183,7 @@
         </w:tc>
         <w:tc>
           <w:tcPr>
-            <w:tcW w:w="4675" w:type="dxa"/>
+            <w:tcW w:w="3239" w:type="dxa"/>
           </w:tcPr>
           <w:p>
             <w:r>
@@ -176,11 +191,31 @@
             </w:r>
           </w:p>
         </w:tc>
+        <w:tc>
+          <w:tcPr>
+            <w:tcW w:w="2812" w:type="dxa"/>
+          </w:tcPr>
+          <w:p>
+            <w:pPr>
+              <w:rPr>
+                <w:b/>
+                <w:bCs/>
+              </w:rPr>
+            </w:pPr>
+            <w:r>
+              <w:rPr>
+                <w:b/>
+                <w:bCs/>
+              </w:rPr>
+              <w:t>Yes</w:t>
+            </w:r>
+          </w:p>
+        </w:tc>
       </w:tr>
       <w:tr>
         <w:tc>
           <w:tcPr>
-            <w:tcW w:w="4675" w:type="dxa"/>
+            <w:tcW w:w="3299" w:type="dxa"/>
           </w:tcPr>
           <w:p>
             <w:r>
@@ -190,11 +225,85 @@
         </w:tc>
         <w:tc>
           <w:tcPr>
-            <w:tcW w:w="4675" w:type="dxa"/>
+            <w:tcW w:w="3239" w:type="dxa"/>
           </w:tcPr>
           <w:p>
             <w:r>
               <w:t>Brampton</w:t>
+            </w:r>
+          </w:p>
+        </w:tc>
+        <w:tc>
+          <w:tcPr>
+            <w:tcW w:w="2812" w:type="dxa"/>
+          </w:tcPr>
+          <w:p>
+            <w:r>
+              <w:t>No</w:t>
+            </w:r>
+          </w:p>
+        </w:tc>
+      </w:tr>
+      <w:tr>
+        <w:tc>
+          <w:tcPr>
+            <w:tcW w:w="3299" w:type="dxa"/>
+          </w:tcPr>
+          <w:p>
+            <w:r>
+              <w:t>TD</w:t>
+            </w:r>
+          </w:p>
+        </w:tc>
+        <w:tc>
+          <w:tcPr>
+            <w:tcW w:w="3239" w:type="dxa"/>
+          </w:tcPr>
+          <w:p>
+            <w:r>
+              <w:t>Brampton</w:t>
+            </w:r>
+          </w:p>
+        </w:tc>
+        <w:tc>
+          <w:tcPr>
+            <w:tcW w:w="2812" w:type="dxa"/>
+          </w:tcPr>
+          <w:p>
+            <w:r>
+              <w:t>Yes</w:t>
+            </w:r>
+          </w:p>
+        </w:tc>
+      </w:tr>
+      <w:tr>
+        <w:tc>
+          <w:tcPr>
+            <w:tcW w:w="3299" w:type="dxa"/>
+          </w:tcPr>
+          <w:p>
+            <w:r>
+              <w:t>RBC</w:t>
+            </w:r>
+          </w:p>
+        </w:tc>
+        <w:tc>
+          <w:tcPr>
+            <w:tcW w:w="3239" w:type="dxa"/>
+          </w:tcPr>
+          <w:p>
+            <w:r>
+              <w:t>Caledon</w:t>
+            </w:r>
+          </w:p>
+        </w:tc>
+        <w:tc>
+          <w:tcPr>
+            <w:tcW w:w="2812" w:type="dxa"/>
+          </w:tcPr>
+          <w:p>
+            <w:r>
+              <w:t>No</w:t>
             </w:r>
           </w:p>
         </w:tc>

</xml_diff>